<commit_message>
FIX: instalacion de base
</commit_message>
<xml_diff>
--- a/src/main/resources/baseDatos/instalacion_base.docx
+++ b/src/main/resources/baseDatos/instalacion_base.docx
@@ -394,14 +394,96 @@
           <w:szCs w:val="28"/>
         </w:rPr>
       </w:pPr>
-    </w:p>
-    <w:p>
-      <w:pPr>
-        <w:rPr>
-          <w:sz w:val="28"/>
-          <w:szCs w:val="28"/>
-        </w:rPr>
-      </w:pPr>
+      <w:r>
+        <w:rPr>
+          <w:sz w:val="28"/>
+          <w:szCs w:val="28"/>
+        </w:rPr>
+        <w:t>Si ya tenia la base puede borrarla y volver a instalar con este comando:</w:t>
+      </w:r>
+      <w:r>
+        <w:t xml:space="preserve"> </w:t>
+      </w:r>
+      <w:proofErr w:type="spellStart"/>
+      <w:r>
+        <w:rPr>
+          <w:sz w:val="28"/>
+          <w:szCs w:val="28"/>
+        </w:rPr>
+        <w:t>drop</w:t>
+      </w:r>
+      <w:proofErr w:type="spellEnd"/>
+      <w:r>
+        <w:rPr>
+          <w:sz w:val="28"/>
+          <w:szCs w:val="28"/>
+        </w:rPr>
+        <w:t xml:space="preserve"> </w:t>
+      </w:r>
+      <w:proofErr w:type="spellStart"/>
+      <w:r>
+        <w:rPr>
+          <w:sz w:val="28"/>
+          <w:szCs w:val="28"/>
+        </w:rPr>
+        <w:t>database</w:t>
+      </w:r>
+      <w:proofErr w:type="spellEnd"/>
+      <w:r>
+        <w:rPr>
+          <w:sz w:val="28"/>
+          <w:szCs w:val="28"/>
+        </w:rPr>
+        <w:t xml:space="preserve"> </w:t>
+      </w:r>
+      <w:proofErr w:type="spellStart"/>
+      <w:r>
+        <w:rPr>
+          <w:sz w:val="28"/>
+          <w:szCs w:val="28"/>
+        </w:rPr>
+        <w:t>emd</w:t>
+      </w:r>
+      <w:proofErr w:type="spellEnd"/>
+      <w:r>
+        <w:rPr>
+          <w:sz w:val="28"/>
+          <w:szCs w:val="28"/>
+        </w:rPr>
+        <w:t xml:space="preserve"> </w:t>
+      </w:r>
+      <w:proofErr w:type="spellStart"/>
+      <w:r>
+        <w:rPr>
+          <w:sz w:val="28"/>
+          <w:szCs w:val="28"/>
+        </w:rPr>
+        <w:t>with</w:t>
+      </w:r>
+      <w:proofErr w:type="spellEnd"/>
+      <w:r>
+        <w:rPr>
+          <w:sz w:val="28"/>
+          <w:szCs w:val="28"/>
+        </w:rPr>
+        <w:t xml:space="preserve"> (</w:t>
+      </w:r>
+      <w:proofErr w:type="spellStart"/>
+      <w:r>
+        <w:rPr>
+          <w:sz w:val="28"/>
+          <w:szCs w:val="28"/>
+        </w:rPr>
+        <w:t>force</w:t>
+      </w:r>
+      <w:proofErr w:type="spellEnd"/>
+      <w:r>
+        <w:rPr>
+          <w:sz w:val="28"/>
+          <w:szCs w:val="28"/>
+        </w:rPr>
+        <w:t>);</w:t>
+      </w:r>
     </w:p>
     <w:p>
       <w:pPr>

</xml_diff>